<commit_message>
docker and swagger fixes
</commit_message>
<xml_diff>
--- a/Documentacion.docx
+++ b/Documentacion.docx
@@ -47,13 +47,7 @@
     </w:p>
     <w:p>
       <w:r>
-        <w:t xml:space="preserve">Una empresa transportista requiere monitorear su flota, visualizando en tiempo real en un mapa la posición de los vehículos junto con cualquier </w:t>
-      </w:r>
-      <w:r>
-        <w:t>meta data</w:t>
-      </w:r>
-      <w:r>
-        <w:t xml:space="preserve"> asociada a los mismos.</w:t>
+        <w:t>Una empresa transportista requiere monitorear su flota, visualizando en tiempo real en un mapa la posición de los vehículos junto con cualquier meta data asociada a los mismos.</w:t>
       </w:r>
     </w:p>
     <w:p>
@@ -309,13 +303,8 @@
                                 <w:jc w:val="center"/>
                               </w:pPr>
                               <w:r>
-                                <w:t xml:space="preserve">Vista del </w:t>
+                                <w:t>Vista del login</w:t>
                               </w:r>
-                              <w:proofErr w:type="spellStart"/>
-                              <w:r>
-                                <w:t>login</w:t>
-                              </w:r>
-                              <w:proofErr w:type="spellEnd"/>
                             </w:p>
                           </w:txbxContent>
                         </wps:txbx>
@@ -431,13 +420,8 @@
                                 <w:t xml:space="preserve">Vista </w:t>
                               </w:r>
                               <w:r>
-                                <w:t xml:space="preserve">del </w:t>
+                                <w:t>del dashboard</w:t>
                               </w:r>
-                              <w:proofErr w:type="spellStart"/>
-                              <w:r>
-                                <w:t>dashboard</w:t>
-                              </w:r>
-                              <w:proofErr w:type="spellEnd"/>
                             </w:p>
                           </w:txbxContent>
                         </wps:txbx>
@@ -790,13 +774,8 @@
                           <w:jc w:val="center"/>
                         </w:pPr>
                         <w:r>
-                          <w:t xml:space="preserve">Vista del </w:t>
+                          <w:t>Vista del login</w:t>
                         </w:r>
-                        <w:proofErr w:type="spellStart"/>
-                        <w:r>
-                          <w:t>login</w:t>
-                        </w:r>
-                        <w:proofErr w:type="spellEnd"/>
                       </w:p>
                     </w:txbxContent>
                   </v:textbox>
@@ -832,13 +811,8 @@
                           <w:t xml:space="preserve">Vista </w:t>
                         </w:r>
                         <w:r>
-                          <w:t xml:space="preserve">del </w:t>
+                          <w:t>del dashboard</w:t>
                         </w:r>
-                        <w:proofErr w:type="spellStart"/>
-                        <w:r>
-                          <w:t>dashboard</w:t>
-                        </w:r>
-                        <w:proofErr w:type="spellEnd"/>
                       </w:p>
                     </w:txbxContent>
                   </v:textbox>
@@ -968,19 +942,9 @@
           <w:numId w:val="1"/>
         </w:numPr>
       </w:pPr>
-      <w:proofErr w:type="spellStart"/>
       <w:r>
-        <w:t>Tailwing</w:t>
+        <w:t>Tailwing ccs</w:t>
       </w:r>
-      <w:proofErr w:type="spellEnd"/>
-      <w:r>
-        <w:t xml:space="preserve"> </w:t>
-      </w:r>
-      <w:proofErr w:type="spellStart"/>
-      <w:r>
-        <w:t>ccs</w:t>
-      </w:r>
-      <w:proofErr w:type="spellEnd"/>
     </w:p>
     <w:p>
       <w:pPr>
@@ -991,21 +955,110 @@
         </w:numPr>
       </w:pPr>
       <w:r>
-        <w:t xml:space="preserve">Google </w:t>
+        <w:t>Google Maps Api Services</w:t>
       </w:r>
-      <w:proofErr w:type="spellStart"/>
+    </w:p>
+    <w:p/>
+    <w:p>
       <w:r>
-        <w:t>Maps</w:t>
+        <w:t>docker login ghcr.io</w:t>
       </w:r>
-      <w:proofErr w:type="spellEnd"/>
+    </w:p>
+    <w:p>
+      <w:pPr>
+        <w:rPr>
+          <w:lang w:val="en-US"/>
+        </w:rPr>
+      </w:pPr>
       <w:r>
-        <w:t xml:space="preserve"> Api </w:t>
+        <w:rPr>
+          <w:lang w:val="en-US"/>
+        </w:rPr>
+        <w:t xml:space="preserve">docker </w:t>
       </w:r>
-      <w:proofErr w:type="spellStart"/>
+      <w:proofErr w:type="gramStart"/>
       <w:r>
-        <w:t>Services</w:t>
+        <w:rPr>
+          <w:lang w:val="en-US"/>
+        </w:rPr>
+        <w:t>build .</w:t>
       </w:r>
-      <w:proofErr w:type="spellEnd"/>
+      <w:proofErr w:type="gramEnd"/>
+      <w:r>
+        <w:rPr>
+          <w:lang w:val="en-US"/>
+        </w:rPr>
+        <w:t xml:space="preserve">  -t fleet-</w:t>
+      </w:r>
+      <w:proofErr w:type="gramStart"/>
+      <w:r>
+        <w:rPr>
+          <w:lang w:val="en-US"/>
+        </w:rPr>
+        <w:t>traking:latest</w:t>
+      </w:r>
+      <w:proofErr w:type="gramEnd"/>
+      <w:r>
+        <w:rPr>
+          <w:lang w:val="en-US"/>
+        </w:rPr>
+        <w:t xml:space="preserve"> --platform linux/amd64</w:t>
+      </w:r>
+    </w:p>
+    <w:p>
+      <w:pPr>
+        <w:rPr>
+          <w:lang w:val="en-US"/>
+        </w:rPr>
+      </w:pPr>
+      <w:r>
+        <w:rPr>
+          <w:lang w:val="en-US"/>
+        </w:rPr>
+        <w:t>docker tag fleet-</w:t>
+      </w:r>
+      <w:proofErr w:type="gramStart"/>
+      <w:r>
+        <w:rPr>
+          <w:lang w:val="en-US"/>
+        </w:rPr>
+        <w:t>tracking:latest</w:t>
+      </w:r>
+      <w:proofErr w:type="gramEnd"/>
+      <w:r>
+        <w:rPr>
+          <w:lang w:val="en-US"/>
+        </w:rPr>
+        <w:t xml:space="preserve"> ghcr.io/your-username/fleet-tracking:latest</w:t>
+      </w:r>
+    </w:p>
+    <w:p>
+      <w:pPr>
+        <w:rPr>
+          <w:lang w:val="en-US"/>
+        </w:rPr>
+      </w:pPr>
+      <w:r>
+        <w:rPr>
+          <w:lang w:val="en-US"/>
+        </w:rPr>
+        <w:t>docker push ghcr.io/your-username/fleet-</w:t>
+      </w:r>
+      <w:proofErr w:type="gramStart"/>
+      <w:r>
+        <w:rPr>
+          <w:lang w:val="en-US"/>
+        </w:rPr>
+        <w:t>tracking:latest</w:t>
+      </w:r>
+      <w:proofErr w:type="gramEnd"/>
+    </w:p>
+    <w:p>
+      <w:pPr>
+        <w:rPr>
+          <w:lang w:val="en-US"/>
+        </w:rPr>
+      </w:pPr>
     </w:p>
     <w:sectPr>
       <w:headerReference w:type="default" r:id="rId8"/>
@@ -1056,6 +1109,9 @@
       <w:pStyle w:val="Piedepgina"/>
     </w:pPr>
     <w:r>
+      <w:rPr>
+        <w:noProof/>
+      </w:rPr>
       <mc:AlternateContent>
         <mc:Choice Requires="wpg">
           <w:drawing>
@@ -1288,6 +1344,9 @@
       <w:pStyle w:val="Encabezado"/>
     </w:pPr>
     <w:r>
+      <w:rPr>
+        <w:noProof/>
+      </w:rPr>
       <mc:AlternateContent>
         <mc:Choice Requires="wpg">
           <w:drawing>

</xml_diff>